<commit_message>
Small change on hw5
</commit_message>
<xml_diff>
--- a/Homework/hw_3_screen.docx
+++ b/Homework/hw_3_screen.docx
@@ -560,6 +560,55 @@
           <w:lang w:val="en-US"/>
         </w:rPr>
       </w:pPr>
+      <w:r>
+        <w:rPr>
+          <w:lang w:val="en-US"/>
+        </w:rPr>
+        <w:drawing>
+          <wp:inline distT="0" distB="0" distL="0" distR="0" wp14:anchorId="6765165C" wp14:editId="2C17AA1B">
+            <wp:extent cx="3695700" cy="1689100"/>
+            <wp:effectExtent l="0" t="0" r="0" b="0"/>
+            <wp:docPr id="7" name="Рисунок 7" descr="Изображение выглядит как стол&#10;&#10;Автоматически созданное описание"/>
+            <wp:cNvGraphicFramePr>
+              <a:graphicFrameLocks xmlns:a="http://schemas.openxmlformats.org/drawingml/2006/main" noChangeAspect="1"/>
+            </wp:cNvGraphicFramePr>
+            <a:graphic xmlns:a="http://schemas.openxmlformats.org/drawingml/2006/main">
+              <a:graphicData uri="http://schemas.openxmlformats.org/drawingml/2006/picture">
+                <pic:pic xmlns:pic="http://schemas.openxmlformats.org/drawingml/2006/picture">
+                  <pic:nvPicPr>
+                    <pic:cNvPr id="7" name="Рисунок 7" descr="Изображение выглядит как стол&#10;&#10;Автоматически созданное описание"/>
+                    <pic:cNvPicPr/>
+                  </pic:nvPicPr>
+                  <pic:blipFill>
+                    <a:blip r:embed="rId6"/>
+                    <a:stretch>
+                      <a:fillRect/>
+                    </a:stretch>
+                  </pic:blipFill>
+                  <pic:spPr>
+                    <a:xfrm>
+                      <a:off x="0" y="0"/>
+                      <a:ext cx="3695700" cy="1689100"/>
+                    </a:xfrm>
+                    <a:prstGeom prst="rect">
+                      <a:avLst/>
+                    </a:prstGeom>
+                  </pic:spPr>
+                </pic:pic>
+              </a:graphicData>
+            </a:graphic>
+          </wp:inline>
+        </w:drawing>
+      </w:r>
+    </w:p>
+    <w:p>
+      <w:pPr>
+        <w:spacing w:line="240" w:lineRule="auto"/>
+        <w:ind w:firstLine="708"/>
+        <w:rPr>
+          <w:lang w:val="en-US"/>
+        </w:rPr>
+      </w:pPr>
     </w:p>
     <w:p>
       <w:pPr>
@@ -662,7 +711,7 @@
                     <pic:cNvPicPr/>
                   </pic:nvPicPr>
                   <pic:blipFill>
-                    <a:blip r:embed="rId6"/>
+                    <a:blip r:embed="rId7"/>
                     <a:stretch>
                       <a:fillRect/>
                     </a:stretch>
@@ -695,7 +744,6 @@
         <w:rPr>
           <w:lang w:val="uk-UA"/>
         </w:rPr>
-        <w:lastRenderedPageBreak/>
         <w:t>Або є розбіжність даних БД</w:t>
       </w:r>
     </w:p>
@@ -729,7 +777,7 @@
                     <pic:cNvPicPr/>
                   </pic:nvPicPr>
                   <pic:blipFill>
-                    <a:blip r:embed="rId7">
+                    <a:blip r:embed="rId8">
                       <a:extLst>
                         <a:ext uri="{28A0092B-C50C-407E-A947-70E740481C1C}">
                           <a14:useLocalDpi xmlns:a14="http://schemas.microsoft.com/office/drawing/2010/main" val="0"/>
@@ -854,7 +902,7 @@
                     <pic:cNvPicPr/>
                   </pic:nvPicPr>
                   <pic:blipFill>
-                    <a:blip r:embed="rId8"/>
+                    <a:blip r:embed="rId9"/>
                     <a:stretch>
                       <a:fillRect/>
                     </a:stretch>
@@ -917,6 +965,7 @@
           <w:noProof/>
           <w:lang w:val="en-US"/>
         </w:rPr>
+        <w:lastRenderedPageBreak/>
         <w:drawing>
           <wp:inline distT="0" distB="0" distL="0" distR="0" wp14:anchorId="24165CF0" wp14:editId="08F82919">
             <wp:extent cx="1981200" cy="2717800"/>
@@ -933,7 +982,7 @@
                     <pic:cNvPicPr/>
                   </pic:nvPicPr>
                   <pic:blipFill>
-                    <a:blip r:embed="rId9"/>
+                    <a:blip r:embed="rId10"/>
                     <a:stretch>
                       <a:fillRect/>
                     </a:stretch>

</xml_diff>